<commit_message>
Ultimos retoques y documentacion terminada
</commit_message>
<xml_diff>
--- a/assets/documentacion.docx
+++ b/assets/documentacion.docx
@@ -84,8 +84,6 @@
       <w:r>
         <w:t>ón de aves en función del clima</w:t>
       </w:r>
-      <w:bookmarkStart w:id="0" w:name="_GoBack"/>
-      <w:bookmarkEnd w:id="0"/>
       <w:r>
         <w:br w:type="page"/>
       </w:r>
@@ -103,8 +101,8 @@
       <w:pPr>
         <w:rPr>
           <w:noProof/>
-          <w:sz w:val="28"/>
-          <w:szCs w:val="28"/>
+          <w:sz w:val="32"/>
+          <w:szCs w:val="32"/>
         </w:rPr>
         <w:sectPr>
           <w:footerReference w:type="default" r:id="rId8"/>
@@ -113,7 +111,6 @@
           <w:pgSz w:w="11906" w:h="16838"/>
           <w:pgMar w:top="1417" w:right="1701" w:bottom="1417" w:left="1701" w:header="708" w:footer="708" w:gutter="0"/>
           <w:cols w:space="708"/>
-          <w:titlePg/>
           <w:docGrid w:linePitch="360"/>
         </w:sectPr>
       </w:pPr>
@@ -139,15 +136,15 @@
         </w:tabs>
         <w:rPr>
           <w:noProof/>
-          <w:sz w:val="28"/>
-          <w:szCs w:val="28"/>
-        </w:rPr>
-      </w:pPr>
-      <w:r>
-        <w:rPr>
-          <w:noProof/>
-          <w:sz w:val="28"/>
-          <w:szCs w:val="28"/>
+          <w:sz w:val="32"/>
+          <w:szCs w:val="32"/>
+        </w:rPr>
+      </w:pPr>
+      <w:r>
+        <w:rPr>
+          <w:noProof/>
+          <w:sz w:val="32"/>
+          <w:szCs w:val="32"/>
         </w:rPr>
         <w:lastRenderedPageBreak/>
         <w:t>1. Descripción del proyecto</w:t>
@@ -155,20 +152,12 @@
       <w:r>
         <w:rPr>
           <w:noProof/>
-          <w:sz w:val="28"/>
-          <w:szCs w:val="28"/>
+          <w:sz w:val="32"/>
+          <w:szCs w:val="32"/>
         </w:rPr>
         <w:tab/>
-        <w:t>2</w:t>
-      </w:r>
-    </w:p>
-    <w:p>
-      <w:pPr>
-        <w:rPr>
-          <w:sz w:val="28"/>
-          <w:szCs w:val="28"/>
-        </w:rPr>
-      </w:pPr>
+        <w:t>3</w:t>
+      </w:r>
     </w:p>
     <w:p>
       <w:pPr>
@@ -178,33 +167,8 @@
         </w:tabs>
         <w:rPr>
           <w:noProof/>
-          <w:sz w:val="28"/>
-          <w:szCs w:val="28"/>
-        </w:rPr>
-      </w:pPr>
-      <w:r>
-        <w:rPr>
-          <w:noProof/>
-          <w:sz w:val="28"/>
-          <w:szCs w:val="28"/>
-        </w:rPr>
-        <w:t>2. Recuperación de datos</w:t>
-      </w:r>
-      <w:r>
-        <w:rPr>
-          <w:noProof/>
-          <w:sz w:val="28"/>
-          <w:szCs w:val="28"/>
-        </w:rPr>
-        <w:tab/>
-        <w:t>3</w:t>
-      </w:r>
-    </w:p>
-    <w:p>
-      <w:pPr>
-        <w:rPr>
-          <w:sz w:val="28"/>
-          <w:szCs w:val="28"/>
+          <w:sz w:val="32"/>
+          <w:szCs w:val="32"/>
         </w:rPr>
       </w:pPr>
     </w:p>
@@ -216,35 +180,27 @@
         </w:tabs>
         <w:rPr>
           <w:noProof/>
-          <w:sz w:val="28"/>
-          <w:szCs w:val="28"/>
-        </w:rPr>
-      </w:pPr>
-      <w:r>
-        <w:rPr>
-          <w:noProof/>
-          <w:sz w:val="28"/>
-          <w:szCs w:val="28"/>
-        </w:rPr>
-        <w:t>3. Tratamiento de datos</w:t>
-      </w:r>
-      <w:r>
-        <w:rPr>
-          <w:noProof/>
-          <w:sz w:val="28"/>
-          <w:szCs w:val="28"/>
+          <w:sz w:val="32"/>
+          <w:szCs w:val="32"/>
+        </w:rPr>
+      </w:pPr>
+      <w:r>
+        <w:rPr>
+          <w:noProof/>
+          <w:sz w:val="32"/>
+          <w:szCs w:val="32"/>
+        </w:rPr>
+        <w:t>2. Big Data</w:t>
+      </w:r>
+      <w:r>
+        <w:rPr>
+          <w:noProof/>
+          <w:sz w:val="32"/>
+          <w:szCs w:val="32"/>
         </w:rPr>
         <w:tab/>
-        <w:t>5</w:t>
-      </w:r>
-    </w:p>
-    <w:p>
-      <w:pPr>
-        <w:rPr>
-          <w:sz w:val="28"/>
-          <w:szCs w:val="28"/>
-        </w:rPr>
-      </w:pPr>
+        <w:t>4</w:t>
+      </w:r>
     </w:p>
     <w:p>
       <w:pPr>
@@ -254,33 +210,8 @@
         </w:tabs>
         <w:rPr>
           <w:noProof/>
-          <w:sz w:val="28"/>
-          <w:szCs w:val="28"/>
-        </w:rPr>
-      </w:pPr>
-      <w:r>
-        <w:rPr>
-          <w:noProof/>
-          <w:sz w:val="28"/>
-          <w:szCs w:val="28"/>
-        </w:rPr>
-        <w:t>4. Análisis de datos</w:t>
-      </w:r>
-      <w:r>
-        <w:rPr>
-          <w:noProof/>
-          <w:sz w:val="28"/>
-          <w:szCs w:val="28"/>
-        </w:rPr>
-        <w:tab/>
-        <w:t>7</w:t>
-      </w:r>
-    </w:p>
-    <w:p>
-      <w:pPr>
-        <w:rPr>
-          <w:sz w:val="28"/>
-          <w:szCs w:val="28"/>
+          <w:sz w:val="32"/>
+          <w:szCs w:val="32"/>
         </w:rPr>
       </w:pPr>
     </w:p>
@@ -292,26 +223,421 @@
         </w:tabs>
         <w:rPr>
           <w:noProof/>
-          <w:sz w:val="28"/>
-          <w:szCs w:val="28"/>
-        </w:rPr>
-      </w:pPr>
-      <w:r>
-        <w:rPr>
-          <w:noProof/>
-          <w:sz w:val="28"/>
-          <w:szCs w:val="28"/>
-        </w:rPr>
-        <w:t>5. Almacenamiento en Hive</w:t>
-      </w:r>
-      <w:r>
-        <w:rPr>
-          <w:noProof/>
-          <w:sz w:val="28"/>
-          <w:szCs w:val="28"/>
+          <w:sz w:val="32"/>
+          <w:szCs w:val="32"/>
+        </w:rPr>
+      </w:pPr>
+      <w:r>
+        <w:rPr>
+          <w:noProof/>
+          <w:sz w:val="32"/>
+          <w:szCs w:val="32"/>
+        </w:rPr>
+        <w:t>2.1. Recuperación de datos</w:t>
+      </w:r>
+      <w:r>
+        <w:rPr>
+          <w:noProof/>
+          <w:sz w:val="32"/>
+          <w:szCs w:val="32"/>
         </w:rPr>
         <w:tab/>
-        <w:t>11</w:t>
+        <w:t>4</w:t>
+      </w:r>
+    </w:p>
+    <w:p>
+      <w:pPr>
+        <w:pStyle w:val="ndice1"/>
+        <w:tabs>
+          <w:tab w:val="right" w:leader="dot" w:pos="8494"/>
+        </w:tabs>
+        <w:rPr>
+          <w:noProof/>
+          <w:sz w:val="32"/>
+          <w:szCs w:val="32"/>
+        </w:rPr>
+      </w:pPr>
+    </w:p>
+    <w:p>
+      <w:pPr>
+        <w:pStyle w:val="ndice1"/>
+        <w:tabs>
+          <w:tab w:val="right" w:leader="dot" w:pos="8494"/>
+        </w:tabs>
+        <w:rPr>
+          <w:noProof/>
+          <w:sz w:val="32"/>
+          <w:szCs w:val="32"/>
+        </w:rPr>
+      </w:pPr>
+      <w:r>
+        <w:rPr>
+          <w:noProof/>
+          <w:sz w:val="32"/>
+          <w:szCs w:val="32"/>
+        </w:rPr>
+        <w:t>2.2. Tratamiento de datos</w:t>
+      </w:r>
+      <w:r>
+        <w:rPr>
+          <w:noProof/>
+          <w:sz w:val="32"/>
+          <w:szCs w:val="32"/>
+        </w:rPr>
+        <w:tab/>
+        <w:t>6</w:t>
+      </w:r>
+    </w:p>
+    <w:p>
+      <w:pPr>
+        <w:pStyle w:val="ndice1"/>
+        <w:tabs>
+          <w:tab w:val="right" w:leader="dot" w:pos="8494"/>
+        </w:tabs>
+        <w:rPr>
+          <w:noProof/>
+          <w:sz w:val="32"/>
+          <w:szCs w:val="32"/>
+        </w:rPr>
+      </w:pPr>
+    </w:p>
+    <w:p>
+      <w:pPr>
+        <w:pStyle w:val="ndice1"/>
+        <w:tabs>
+          <w:tab w:val="right" w:leader="dot" w:pos="8494"/>
+        </w:tabs>
+        <w:rPr>
+          <w:noProof/>
+          <w:sz w:val="32"/>
+          <w:szCs w:val="32"/>
+        </w:rPr>
+      </w:pPr>
+      <w:r>
+        <w:rPr>
+          <w:noProof/>
+          <w:sz w:val="32"/>
+          <w:szCs w:val="32"/>
+        </w:rPr>
+        <w:t>2.3. Análisis de datos</w:t>
+      </w:r>
+      <w:r>
+        <w:rPr>
+          <w:noProof/>
+          <w:sz w:val="32"/>
+          <w:szCs w:val="32"/>
+        </w:rPr>
+        <w:tab/>
+        <w:t>8</w:t>
+      </w:r>
+    </w:p>
+    <w:p>
+      <w:pPr>
+        <w:pStyle w:val="ndice1"/>
+        <w:tabs>
+          <w:tab w:val="right" w:leader="dot" w:pos="8494"/>
+        </w:tabs>
+        <w:rPr>
+          <w:noProof/>
+          <w:sz w:val="32"/>
+          <w:szCs w:val="32"/>
+        </w:rPr>
+      </w:pPr>
+    </w:p>
+    <w:p>
+      <w:pPr>
+        <w:pStyle w:val="ndice1"/>
+        <w:tabs>
+          <w:tab w:val="right" w:leader="dot" w:pos="8494"/>
+        </w:tabs>
+        <w:rPr>
+          <w:noProof/>
+          <w:sz w:val="32"/>
+          <w:szCs w:val="32"/>
+        </w:rPr>
+      </w:pPr>
+      <w:r>
+        <w:rPr>
+          <w:noProof/>
+          <w:sz w:val="32"/>
+          <w:szCs w:val="32"/>
+        </w:rPr>
+        <w:t>2.4. Almacenamiento en Hive</w:t>
+      </w:r>
+      <w:r>
+        <w:rPr>
+          <w:noProof/>
+          <w:sz w:val="32"/>
+          <w:szCs w:val="32"/>
+        </w:rPr>
+        <w:tab/>
+        <w:t>12</w:t>
+      </w:r>
+    </w:p>
+    <w:p>
+      <w:pPr>
+        <w:pStyle w:val="ndice1"/>
+        <w:tabs>
+          <w:tab w:val="right" w:leader="dot" w:pos="8494"/>
+        </w:tabs>
+        <w:rPr>
+          <w:noProof/>
+          <w:sz w:val="32"/>
+          <w:szCs w:val="32"/>
+        </w:rPr>
+      </w:pPr>
+    </w:p>
+    <w:p>
+      <w:pPr>
+        <w:pStyle w:val="ndice1"/>
+        <w:tabs>
+          <w:tab w:val="right" w:leader="dot" w:pos="8494"/>
+        </w:tabs>
+        <w:rPr>
+          <w:noProof/>
+          <w:sz w:val="32"/>
+          <w:szCs w:val="32"/>
+        </w:rPr>
+      </w:pPr>
+      <w:r>
+        <w:rPr>
+          <w:noProof/>
+          <w:sz w:val="32"/>
+          <w:szCs w:val="32"/>
+        </w:rPr>
+        <w:t>3. Modelos predictivos</w:t>
+      </w:r>
+      <w:r>
+        <w:rPr>
+          <w:noProof/>
+          <w:sz w:val="32"/>
+          <w:szCs w:val="32"/>
+        </w:rPr>
+        <w:tab/>
+        <w:t>15</w:t>
+      </w:r>
+    </w:p>
+    <w:p>
+      <w:pPr>
+        <w:pStyle w:val="ndice1"/>
+        <w:tabs>
+          <w:tab w:val="right" w:leader="dot" w:pos="8494"/>
+        </w:tabs>
+        <w:rPr>
+          <w:noProof/>
+          <w:sz w:val="32"/>
+          <w:szCs w:val="32"/>
+        </w:rPr>
+      </w:pPr>
+    </w:p>
+    <w:p>
+      <w:pPr>
+        <w:pStyle w:val="ndice1"/>
+        <w:tabs>
+          <w:tab w:val="right" w:leader="dot" w:pos="8494"/>
+        </w:tabs>
+        <w:rPr>
+          <w:noProof/>
+          <w:sz w:val="32"/>
+          <w:szCs w:val="32"/>
+        </w:rPr>
+      </w:pPr>
+      <w:r>
+        <w:rPr>
+          <w:noProof/>
+          <w:sz w:val="32"/>
+          <w:szCs w:val="32"/>
+        </w:rPr>
+        <w:t>3.1. Preparación de los datos</w:t>
+      </w:r>
+      <w:r>
+        <w:rPr>
+          <w:noProof/>
+          <w:sz w:val="32"/>
+          <w:szCs w:val="32"/>
+        </w:rPr>
+        <w:tab/>
+        <w:t>15</w:t>
+      </w:r>
+    </w:p>
+    <w:p>
+      <w:pPr>
+        <w:pStyle w:val="ndice1"/>
+        <w:tabs>
+          <w:tab w:val="right" w:leader="dot" w:pos="8494"/>
+        </w:tabs>
+        <w:rPr>
+          <w:noProof/>
+          <w:sz w:val="32"/>
+          <w:szCs w:val="32"/>
+          <w:lang w:val="en-US"/>
+        </w:rPr>
+      </w:pPr>
+    </w:p>
+    <w:p>
+      <w:pPr>
+        <w:pStyle w:val="ndice1"/>
+        <w:tabs>
+          <w:tab w:val="right" w:leader="dot" w:pos="8494"/>
+        </w:tabs>
+        <w:rPr>
+          <w:noProof/>
+          <w:sz w:val="32"/>
+          <w:szCs w:val="32"/>
+        </w:rPr>
+      </w:pPr>
+      <w:r>
+        <w:rPr>
+          <w:noProof/>
+          <w:sz w:val="32"/>
+          <w:szCs w:val="32"/>
+          <w:lang w:val="en-US"/>
+        </w:rPr>
+        <w:t>3.2. Clustering</w:t>
+      </w:r>
+      <w:r>
+        <w:rPr>
+          <w:noProof/>
+          <w:sz w:val="32"/>
+          <w:szCs w:val="32"/>
+        </w:rPr>
+        <w:tab/>
+        <w:t>16</w:t>
+      </w:r>
+    </w:p>
+    <w:p>
+      <w:pPr>
+        <w:pStyle w:val="ndice1"/>
+        <w:tabs>
+          <w:tab w:val="right" w:leader="dot" w:pos="8494"/>
+        </w:tabs>
+        <w:rPr>
+          <w:noProof/>
+          <w:sz w:val="32"/>
+          <w:szCs w:val="32"/>
+          <w:lang w:val="en-US"/>
+        </w:rPr>
+      </w:pPr>
+    </w:p>
+    <w:p>
+      <w:pPr>
+        <w:pStyle w:val="ndice1"/>
+        <w:tabs>
+          <w:tab w:val="right" w:leader="dot" w:pos="8494"/>
+        </w:tabs>
+        <w:rPr>
+          <w:noProof/>
+          <w:sz w:val="32"/>
+          <w:szCs w:val="32"/>
+        </w:rPr>
+      </w:pPr>
+      <w:r>
+        <w:rPr>
+          <w:noProof/>
+          <w:sz w:val="32"/>
+          <w:szCs w:val="32"/>
+          <w:lang w:val="en-US"/>
+        </w:rPr>
+        <w:t>3.3. Regresión lineal</w:t>
+      </w:r>
+      <w:r>
+        <w:rPr>
+          <w:noProof/>
+          <w:sz w:val="32"/>
+          <w:szCs w:val="32"/>
+        </w:rPr>
+        <w:tab/>
+        <w:t>17</w:t>
+      </w:r>
+    </w:p>
+    <w:p>
+      <w:pPr>
+        <w:pStyle w:val="ndice1"/>
+        <w:tabs>
+          <w:tab w:val="right" w:leader="dot" w:pos="8494"/>
+        </w:tabs>
+        <w:rPr>
+          <w:noProof/>
+          <w:sz w:val="32"/>
+          <w:szCs w:val="32"/>
+          <w:lang w:val="en-US"/>
+        </w:rPr>
+      </w:pPr>
+    </w:p>
+    <w:p>
+      <w:pPr>
+        <w:pStyle w:val="ndice1"/>
+        <w:tabs>
+          <w:tab w:val="right" w:leader="dot" w:pos="8494"/>
+        </w:tabs>
+        <w:rPr>
+          <w:noProof/>
+          <w:sz w:val="32"/>
+          <w:szCs w:val="32"/>
+        </w:rPr>
+      </w:pPr>
+      <w:r>
+        <w:rPr>
+          <w:noProof/>
+          <w:sz w:val="32"/>
+          <w:szCs w:val="32"/>
+          <w:lang w:val="en-US"/>
+        </w:rPr>
+        <w:t>3.4. Red neuronal</w:t>
+      </w:r>
+      <w:r>
+        <w:rPr>
+          <w:noProof/>
+          <w:sz w:val="32"/>
+          <w:szCs w:val="32"/>
+        </w:rPr>
+        <w:tab/>
+        <w:t>18</w:t>
+      </w:r>
+    </w:p>
+    <w:p>
+      <w:pPr>
+        <w:pStyle w:val="ndice1"/>
+        <w:tabs>
+          <w:tab w:val="right" w:leader="dot" w:pos="8494"/>
+        </w:tabs>
+        <w:rPr>
+          <w:noProof/>
+          <w:sz w:val="32"/>
+          <w:szCs w:val="32"/>
+          <w:lang w:val="en-US"/>
+        </w:rPr>
+      </w:pPr>
+    </w:p>
+    <w:p>
+      <w:pPr>
+        <w:pStyle w:val="ndice1"/>
+        <w:tabs>
+          <w:tab w:val="right" w:leader="dot" w:pos="8494"/>
+        </w:tabs>
+        <w:rPr>
+          <w:noProof/>
+          <w:sz w:val="32"/>
+          <w:szCs w:val="32"/>
+        </w:rPr>
+      </w:pPr>
+      <w:r>
+        <w:rPr>
+          <w:noProof/>
+          <w:sz w:val="32"/>
+          <w:szCs w:val="32"/>
+          <w:lang w:val="en-US"/>
+        </w:rPr>
+        <w:t>3.5. One class SVM</w:t>
+      </w:r>
+      <w:r>
+        <w:rPr>
+          <w:noProof/>
+          <w:sz w:val="32"/>
+          <w:szCs w:val="32"/>
+        </w:rPr>
+        <w:tab/>
+        <w:t>19</w:t>
       </w:r>
     </w:p>
     <w:p>
@@ -336,6 +662,7 @@
           <w:kern w:val="28"/>
           <w:sz w:val="56"/>
           <w:szCs w:val="56"/>
+          <w:lang w:val="en-US"/>
         </w:rPr>
       </w:pPr>
       <w:r>
@@ -343,6 +670,9 @@
         <w:fldChar w:fldCharType="end"/>
       </w:r>
       <w:r>
+        <w:rPr>
+          <w:lang w:val="en-US"/>
+        </w:rPr>
         <w:br w:type="page"/>
       </w:r>
     </w:p>
@@ -352,6 +682,10 @@
         <w:jc w:val="both"/>
       </w:pPr>
       <w:r>
+        <w:rPr>
+          <w:b/>
+          <w:u w:val="single"/>
+        </w:rPr>
         <w:lastRenderedPageBreak/>
         <w:t>Descripción del proyecto</w:t>
       </w:r>
@@ -469,9 +803,55 @@
       <w:pPr>
         <w:pStyle w:val="Ttulo"/>
         <w:jc w:val="both"/>
-      </w:pPr>
-      <w:r>
+        <w:rPr>
+          <w:b/>
+          <w:u w:val="single"/>
+        </w:rPr>
+      </w:pPr>
+      <w:r>
+        <w:rPr>
+          <w:b/>
+          <w:u w:val="single"/>
+        </w:rPr>
         <w:lastRenderedPageBreak/>
+        <w:t>Big Data</w:t>
+      </w:r>
+      <w:r>
+        <w:rPr>
+          <w:b/>
+          <w:u w:val="single"/>
+        </w:rPr>
+        <w:fldChar w:fldCharType="begin"/>
+      </w:r>
+      <w:r>
+        <w:instrText xml:space="preserve"> XE "</w:instrText>
+      </w:r>
+      <w:r>
+        <w:instrText>2</w:instrText>
+      </w:r>
+      <w:r>
+        <w:instrText xml:space="preserve">. </w:instrText>
+      </w:r>
+      <w:r>
+        <w:instrText>Big Data</w:instrText>
+      </w:r>
+      <w:r>
+        <w:instrText xml:space="preserve">" </w:instrText>
+      </w:r>
+      <w:r>
+        <w:rPr>
+          <w:b/>
+          <w:u w:val="single"/>
+        </w:rPr>
+        <w:fldChar w:fldCharType="end"/>
+      </w:r>
+    </w:p>
+    <w:p>
+      <w:pPr>
+        <w:pStyle w:val="Ttulo"/>
+        <w:jc w:val="both"/>
+      </w:pPr>
+      <w:r>
         <w:t>Recuperación de datos</w:t>
       </w:r>
       <w:r>
@@ -481,7 +861,13 @@
         <w:instrText xml:space="preserve"> XE "</w:instrText>
       </w:r>
       <w:r>
-        <w:instrText xml:space="preserve">2. </w:instrText>
+        <w:instrText>2.</w:instrText>
+      </w:r>
+      <w:r>
+        <w:instrText>1.</w:instrText>
+      </w:r>
+      <w:r>
+        <w:instrText xml:space="preserve"> </w:instrText>
       </w:r>
       <w:r>
         <w:instrText>Recuperación de datos</w:instrText>
@@ -662,6 +1048,7 @@
           <w:noProof/>
           <w:lang w:eastAsia="es-ES"/>
         </w:rPr>
+        <w:lastRenderedPageBreak/>
         <w:drawing>
           <wp:inline distT="0" distB="0" distL="0" distR="0" wp14:anchorId="55100AB2" wp14:editId="70C74477">
             <wp:extent cx="5277587" cy="695422"/>
@@ -704,7 +1091,6 @@
         <w:jc w:val="both"/>
       </w:pPr>
       <w:r>
-        <w:lastRenderedPageBreak/>
         <w:t>Después pediremos la información meteorológica para las fechas que nos interesen.</w:t>
       </w:r>
     </w:p>
@@ -886,7 +1272,10 @@
         <w:instrText xml:space="preserve"> XE "</w:instrText>
       </w:r>
       <w:r>
-        <w:instrText xml:space="preserve">3. </w:instrText>
+        <w:instrText>2.2</w:instrText>
+      </w:r>
+      <w:r>
+        <w:instrText xml:space="preserve">. </w:instrText>
       </w:r>
       <w:r>
         <w:instrText>Tratamiento de datos</w:instrText>
@@ -1610,7 +1999,10 @@
         <w:instrText xml:space="preserve"> XE "</w:instrText>
       </w:r>
       <w:r>
-        <w:instrText xml:space="preserve">4. </w:instrText>
+        <w:instrText>2.3</w:instrText>
+      </w:r>
+      <w:r>
+        <w:instrText xml:space="preserve">. </w:instrText>
       </w:r>
       <w:r>
         <w:instrText>Análisis de datos</w:instrText>
@@ -2293,13 +2685,24 @@
       </w:pPr>
       <w:r>
         <w:lastRenderedPageBreak/>
-        <w:t>Almacenamiento en Hive</w:t>
-      </w:r>
+        <w:t xml:space="preserve">Almacenamiento en </w:t>
+      </w:r>
+      <w:proofErr w:type="spellStart"/>
+      <w:r>
+        <w:t>Hive</w:t>
+      </w:r>
+      <w:proofErr w:type="spellEnd"/>
       <w:r>
         <w:fldChar w:fldCharType="begin"/>
       </w:r>
       <w:r>
-        <w:instrText xml:space="preserve"> XE "5. </w:instrText>
+        <w:instrText xml:space="preserve"> XE "</w:instrText>
+      </w:r>
+      <w:r>
+        <w:instrText>2.4</w:instrText>
+      </w:r>
+      <w:r>
+        <w:instrText xml:space="preserve">. </w:instrText>
       </w:r>
       <w:r>
         <w:instrText>Almacenamiento en Hive</w:instrText>
@@ -2869,6 +3272,1318 @@
       </w:pPr>
       <w:r>
         <w:t>En la configuración de la propia tabla elegimos el formato del csv, separado por comas, con los textos entrecomillados y con las cabeceras en la primera línea.</w:t>
+      </w:r>
+    </w:p>
+    <w:p>
+      <w:pPr>
+        <w:pStyle w:val="Ttulo"/>
+        <w:jc w:val="both"/>
+        <w:rPr>
+          <w:b/>
+          <w:u w:val="single"/>
+        </w:rPr>
+      </w:pPr>
+      <w:r>
+        <w:rPr>
+          <w:b/>
+          <w:u w:val="single"/>
+        </w:rPr>
+        <w:lastRenderedPageBreak/>
+        <w:t>Modelos predictivos</w:t>
+      </w:r>
+      <w:r>
+        <w:fldChar w:fldCharType="begin"/>
+      </w:r>
+      <w:r>
+        <w:instrText xml:space="preserve"> XE "3.</w:instrText>
+      </w:r>
+      <w:r>
+        <w:instrText xml:space="preserve"> </w:instrText>
+      </w:r>
+      <w:r>
+        <w:instrText xml:space="preserve">Modelos predictivos" </w:instrText>
+      </w:r>
+      <w:r>
+        <w:fldChar w:fldCharType="end"/>
+      </w:r>
+    </w:p>
+    <w:p>
+      <w:pPr>
+        <w:pStyle w:val="Ttulo"/>
+        <w:jc w:val="both"/>
+      </w:pPr>
+      <w:r>
+        <w:t>Preparación de los datos</w:t>
+      </w:r>
+      <w:r>
+        <w:fldChar w:fldCharType="begin"/>
+      </w:r>
+      <w:r>
+        <w:instrText xml:space="preserve"> XE "3.1. </w:instrText>
+      </w:r>
+      <w:r>
+        <w:instrText>Preparación de los datos</w:instrText>
+      </w:r>
+      <w:r>
+        <w:instrText xml:space="preserve">" </w:instrText>
+      </w:r>
+      <w:r>
+        <w:fldChar w:fldCharType="end"/>
+      </w:r>
+    </w:p>
+    <w:p>
+      <w:pPr>
+        <w:jc w:val="both"/>
+      </w:pPr>
+      <w:r>
+        <w:t>El primer paso para poder desarrollar cualquier modelo predictivo será preparar los datos para su ingesta.</w:t>
+      </w:r>
+    </w:p>
+    <w:p>
+      <w:pPr>
+        <w:jc w:val="both"/>
+      </w:pPr>
+      <w:r>
+        <w:t>Parte de esta preparación se ha realizado durante la fase del tratamiento de datos: eliminación de valores nulos, transformación en datos</w:t>
+      </w:r>
+      <w:r>
+        <w:t xml:space="preserve"> en</w:t>
+      </w:r>
+      <w:r>
+        <w:t xml:space="preserve"> </w:t>
+      </w:r>
+      <w:r>
+        <w:t xml:space="preserve">numéricos y </w:t>
+      </w:r>
+      <w:proofErr w:type="spellStart"/>
+      <w:r>
+        <w:t>one</w:t>
+      </w:r>
+      <w:proofErr w:type="spellEnd"/>
+      <w:r>
+        <w:t xml:space="preserve"> </w:t>
+      </w:r>
+      <w:proofErr w:type="spellStart"/>
+      <w:r>
+        <w:t>hot</w:t>
+      </w:r>
+      <w:proofErr w:type="spellEnd"/>
+      <w:r>
+        <w:t xml:space="preserve"> </w:t>
+      </w:r>
+      <w:proofErr w:type="spellStart"/>
+      <w:r>
+        <w:t>encoding</w:t>
+      </w:r>
+      <w:proofErr w:type="spellEnd"/>
+      <w:r>
+        <w:t>.</w:t>
+      </w:r>
+    </w:p>
+    <w:p>
+      <w:pPr>
+        <w:jc w:val="both"/>
+      </w:pPr>
+      <w:r>
+        <w:t>Tras esto es importante seleccionar las columnas más significativas para evitar que los modelos cometan errores al tratar de utilizar datos irrelevantes.</w:t>
+      </w:r>
+    </w:p>
+    <w:p>
+      <w:pPr>
+        <w:jc w:val="both"/>
+      </w:pPr>
+      <w:r>
+        <w:rPr>
+          <w:noProof/>
+          <w:lang w:eastAsia="es-ES"/>
+        </w:rPr>
+        <w:drawing>
+          <wp:inline distT="0" distB="0" distL="0" distR="0">
+            <wp:extent cx="4610100" cy="2305050"/>
+            <wp:effectExtent l="0" t="0" r="0" b="0"/>
+            <wp:docPr id="38" name="Imagen 38"/>
+            <wp:cNvGraphicFramePr>
+              <a:graphicFrameLocks xmlns:a="http://schemas.openxmlformats.org/drawingml/2006/main" noChangeAspect="1"/>
+            </wp:cNvGraphicFramePr>
+            <a:graphic xmlns:a="http://schemas.openxmlformats.org/drawingml/2006/main">
+              <a:graphicData uri="http://schemas.openxmlformats.org/drawingml/2006/picture">
+                <pic:pic xmlns:pic="http://schemas.openxmlformats.org/drawingml/2006/picture">
+                  <pic:nvPicPr>
+                    <pic:cNvPr id="0" name="Picture 1"/>
+                    <pic:cNvPicPr>
+                      <a:picLocks noChangeAspect="1" noChangeArrowheads="1"/>
+                    </pic:cNvPicPr>
+                  </pic:nvPicPr>
+                  <pic:blipFill>
+                    <a:blip r:embed="rId48">
+                      <a:extLst>
+                        <a:ext uri="{28A0092B-C50C-407E-A947-70E740481C1C}">
+                          <a14:useLocalDpi xmlns:a14="http://schemas.microsoft.com/office/drawing/2010/main" val="0"/>
+                        </a:ext>
+                      </a:extLst>
+                    </a:blip>
+                    <a:srcRect/>
+                    <a:stretch>
+                      <a:fillRect/>
+                    </a:stretch>
+                  </pic:blipFill>
+                  <pic:spPr bwMode="auto">
+                    <a:xfrm>
+                      <a:off x="0" y="0"/>
+                      <a:ext cx="4610100" cy="2305050"/>
+                    </a:xfrm>
+                    <a:prstGeom prst="rect">
+                      <a:avLst/>
+                    </a:prstGeom>
+                    <a:noFill/>
+                    <a:ln>
+                      <a:noFill/>
+                    </a:ln>
+                  </pic:spPr>
+                </pic:pic>
+              </a:graphicData>
+            </a:graphic>
+          </wp:inline>
+        </w:drawing>
+      </w:r>
+    </w:p>
+    <w:p>
+      <w:pPr>
+        <w:jc w:val="both"/>
+      </w:pPr>
+      <w:r>
+        <w:t>Una vez localizadas eliminaremos las sobrantes.</w:t>
+      </w:r>
+    </w:p>
+    <w:p>
+      <w:pPr>
+        <w:jc w:val="both"/>
+      </w:pPr>
+      <w:r>
+        <w:drawing>
+          <wp:inline distT="0" distB="0" distL="0" distR="0" wp14:anchorId="39E3B548" wp14:editId="0D20ED69">
+            <wp:extent cx="2286319" cy="1600423"/>
+            <wp:effectExtent l="0" t="0" r="0" b="0"/>
+            <wp:docPr id="39" name="Imagen 39"/>
+            <wp:cNvGraphicFramePr>
+              <a:graphicFrameLocks xmlns:a="http://schemas.openxmlformats.org/drawingml/2006/main" noChangeAspect="1"/>
+            </wp:cNvGraphicFramePr>
+            <a:graphic xmlns:a="http://schemas.openxmlformats.org/drawingml/2006/main">
+              <a:graphicData uri="http://schemas.openxmlformats.org/drawingml/2006/picture">
+                <pic:pic xmlns:pic="http://schemas.openxmlformats.org/drawingml/2006/picture">
+                  <pic:nvPicPr>
+                    <pic:cNvPr id="1" name=""/>
+                    <pic:cNvPicPr/>
+                  </pic:nvPicPr>
+                  <pic:blipFill>
+                    <a:blip r:embed="rId49"/>
+                    <a:stretch>
+                      <a:fillRect/>
+                    </a:stretch>
+                  </pic:blipFill>
+                  <pic:spPr>
+                    <a:xfrm>
+                      <a:off x="0" y="0"/>
+                      <a:ext cx="2286319" cy="1600423"/>
+                    </a:xfrm>
+                    <a:prstGeom prst="rect">
+                      <a:avLst/>
+                    </a:prstGeom>
+                  </pic:spPr>
+                </pic:pic>
+              </a:graphicData>
+            </a:graphic>
+          </wp:inline>
+        </w:drawing>
+      </w:r>
+    </w:p>
+    <w:p>
+      <w:pPr>
+        <w:jc w:val="both"/>
+      </w:pPr>
+      <w:r>
+        <w:t>También eliminaremos los datos fuera de lo normal.</w:t>
+      </w:r>
+    </w:p>
+    <w:p>
+      <w:pPr>
+        <w:jc w:val="both"/>
+      </w:pPr>
+      <w:r>
+        <w:drawing>
+          <wp:inline distT="0" distB="0" distL="0" distR="0" wp14:anchorId="268A9C9E" wp14:editId="577ED31C">
+            <wp:extent cx="3096057" cy="181000"/>
+            <wp:effectExtent l="0" t="0" r="9525" b="9525"/>
+            <wp:docPr id="49" name="Imagen 49"/>
+            <wp:cNvGraphicFramePr>
+              <a:graphicFrameLocks xmlns:a="http://schemas.openxmlformats.org/drawingml/2006/main" noChangeAspect="1"/>
+            </wp:cNvGraphicFramePr>
+            <a:graphic xmlns:a="http://schemas.openxmlformats.org/drawingml/2006/main">
+              <a:graphicData uri="http://schemas.openxmlformats.org/drawingml/2006/picture">
+                <pic:pic xmlns:pic="http://schemas.openxmlformats.org/drawingml/2006/picture">
+                  <pic:nvPicPr>
+                    <pic:cNvPr id="1" name=""/>
+                    <pic:cNvPicPr/>
+                  </pic:nvPicPr>
+                  <pic:blipFill>
+                    <a:blip r:embed="rId50"/>
+                    <a:stretch>
+                      <a:fillRect/>
+                    </a:stretch>
+                  </pic:blipFill>
+                  <pic:spPr>
+                    <a:xfrm>
+                      <a:off x="0" y="0"/>
+                      <a:ext cx="3096057" cy="181000"/>
+                    </a:xfrm>
+                    <a:prstGeom prst="rect">
+                      <a:avLst/>
+                    </a:prstGeom>
+                  </pic:spPr>
+                </pic:pic>
+              </a:graphicData>
+            </a:graphic>
+          </wp:inline>
+        </w:drawing>
+      </w:r>
+    </w:p>
+    <w:p>
+      <w:pPr>
+        <w:jc w:val="both"/>
+      </w:pPr>
+      <w:r>
+        <w:t>El último paso de preparación de datos será escalar los datos de entrada para que todas ellas puedan ser comparables y sea el modelo el que asigne el peso de las relaciones.</w:t>
+      </w:r>
+    </w:p>
+    <w:p>
+      <w:pPr>
+        <w:jc w:val="both"/>
+      </w:pPr>
+      <w:r>
+        <w:drawing>
+          <wp:inline distT="0" distB="0" distL="0" distR="0" wp14:anchorId="622F62C2" wp14:editId="6C1DF5E9">
+            <wp:extent cx="5400040" cy="262255"/>
+            <wp:effectExtent l="0" t="0" r="0" b="4445"/>
+            <wp:docPr id="40" name="Imagen 40"/>
+            <wp:cNvGraphicFramePr>
+              <a:graphicFrameLocks xmlns:a="http://schemas.openxmlformats.org/drawingml/2006/main" noChangeAspect="1"/>
+            </wp:cNvGraphicFramePr>
+            <a:graphic xmlns:a="http://schemas.openxmlformats.org/drawingml/2006/main">
+              <a:graphicData uri="http://schemas.openxmlformats.org/drawingml/2006/picture">
+                <pic:pic xmlns:pic="http://schemas.openxmlformats.org/drawingml/2006/picture">
+                  <pic:nvPicPr>
+                    <pic:cNvPr id="1" name=""/>
+                    <pic:cNvPicPr/>
+                  </pic:nvPicPr>
+                  <pic:blipFill>
+                    <a:blip r:embed="rId51"/>
+                    <a:stretch>
+                      <a:fillRect/>
+                    </a:stretch>
+                  </pic:blipFill>
+                  <pic:spPr>
+                    <a:xfrm>
+                      <a:off x="0" y="0"/>
+                      <a:ext cx="5400040" cy="262255"/>
+                    </a:xfrm>
+                    <a:prstGeom prst="rect">
+                      <a:avLst/>
+                    </a:prstGeom>
+                  </pic:spPr>
+                </pic:pic>
+              </a:graphicData>
+            </a:graphic>
+          </wp:inline>
+        </w:drawing>
+      </w:r>
+    </w:p>
+    <w:p>
+      <w:pPr>
+        <w:jc w:val="both"/>
+        <w:rPr>
+          <w:rFonts w:asciiTheme="majorHAnsi" w:eastAsiaTheme="majorEastAsia" w:hAnsiTheme="majorHAnsi" w:cstheme="majorBidi"/>
+          <w:spacing w:val="-10"/>
+          <w:kern w:val="28"/>
+          <w:sz w:val="56"/>
+          <w:szCs w:val="56"/>
+        </w:rPr>
+      </w:pPr>
+      <w:r>
+        <w:br w:type="page"/>
+      </w:r>
+    </w:p>
+    <w:p>
+      <w:pPr>
+        <w:pStyle w:val="Ttulo"/>
+        <w:jc w:val="both"/>
+        <w:rPr>
+          <w:lang w:val="en-US"/>
+        </w:rPr>
+      </w:pPr>
+      <w:r>
+        <w:rPr>
+          <w:lang w:val="en-US"/>
+        </w:rPr>
+        <w:lastRenderedPageBreak/>
+        <w:t>Clustering</w:t>
+      </w:r>
+      <w:r>
+        <w:fldChar w:fldCharType="begin"/>
+      </w:r>
+      <w:r>
+        <w:rPr>
+          <w:lang w:val="en-US"/>
+        </w:rPr>
+        <w:instrText xml:space="preserve"> XE "3.2. Clustering" </w:instrText>
+      </w:r>
+      <w:r>
+        <w:fldChar w:fldCharType="end"/>
+      </w:r>
+    </w:p>
+    <w:p>
+      <w:pPr>
+        <w:jc w:val="both"/>
+      </w:pPr>
+      <w:r>
+        <w:t xml:space="preserve">El </w:t>
+      </w:r>
+      <w:proofErr w:type="spellStart"/>
+      <w:r>
+        <w:t>clustering</w:t>
+      </w:r>
+      <w:proofErr w:type="spellEnd"/>
+      <w:r>
+        <w:t xml:space="preserve"> nos ayuda</w:t>
+      </w:r>
+      <w:r>
+        <w:t>rá a agrupar los datos sin necesidad de tener un conocimiento previo en la materia.</w:t>
+      </w:r>
+      <w:r>
+        <w:t xml:space="preserve"> </w:t>
+      </w:r>
+      <w:r>
+        <w:t>En nuestro caso nos servirá para tratar de agrupar las especies en familias con características similares y así poder clasificarlas.</w:t>
+      </w:r>
+    </w:p>
+    <w:p>
+      <w:pPr>
+        <w:jc w:val="both"/>
+      </w:pPr>
+      <w:r>
+        <w:t xml:space="preserve">Para buscar el numero óptimo de </w:t>
+      </w:r>
+      <w:proofErr w:type="spellStart"/>
+      <w:r>
+        <w:t>clusters</w:t>
+      </w:r>
+      <w:proofErr w:type="spellEnd"/>
+      <w:r>
+        <w:t xml:space="preserve"> utilizaremos el método del codo</w:t>
+      </w:r>
+      <w:r>
+        <w:t xml:space="preserve">, en el que utilizaremos la distorsión calculada con diferentes cantidades de </w:t>
+      </w:r>
+      <w:proofErr w:type="spellStart"/>
+      <w:r>
+        <w:t>clusters</w:t>
+      </w:r>
+      <w:proofErr w:type="spellEnd"/>
+      <w:r>
+        <w:t>.</w:t>
+      </w:r>
+    </w:p>
+    <w:p>
+      <w:pPr>
+        <w:jc w:val="both"/>
+      </w:pPr>
+      <w:r>
+        <w:drawing>
+          <wp:inline distT="0" distB="0" distL="0" distR="0" wp14:anchorId="17E8E70B" wp14:editId="69D57076">
+            <wp:extent cx="5400040" cy="922655"/>
+            <wp:effectExtent l="0" t="0" r="0" b="0"/>
+            <wp:docPr id="42" name="Imagen 42"/>
+            <wp:cNvGraphicFramePr>
+              <a:graphicFrameLocks xmlns:a="http://schemas.openxmlformats.org/drawingml/2006/main" noChangeAspect="1"/>
+            </wp:cNvGraphicFramePr>
+            <a:graphic xmlns:a="http://schemas.openxmlformats.org/drawingml/2006/main">
+              <a:graphicData uri="http://schemas.openxmlformats.org/drawingml/2006/picture">
+                <pic:pic xmlns:pic="http://schemas.openxmlformats.org/drawingml/2006/picture">
+                  <pic:nvPicPr>
+                    <pic:cNvPr id="1" name=""/>
+                    <pic:cNvPicPr/>
+                  </pic:nvPicPr>
+                  <pic:blipFill>
+                    <a:blip r:embed="rId52"/>
+                    <a:stretch>
+                      <a:fillRect/>
+                    </a:stretch>
+                  </pic:blipFill>
+                  <pic:spPr>
+                    <a:xfrm>
+                      <a:off x="0" y="0"/>
+                      <a:ext cx="5400040" cy="922655"/>
+                    </a:xfrm>
+                    <a:prstGeom prst="rect">
+                      <a:avLst/>
+                    </a:prstGeom>
+                  </pic:spPr>
+                </pic:pic>
+              </a:graphicData>
+            </a:graphic>
+          </wp:inline>
+        </w:drawing>
+      </w:r>
+    </w:p>
+    <w:p>
+      <w:pPr>
+        <w:jc w:val="both"/>
+      </w:pPr>
+      <w:r>
+        <w:rPr>
+          <w:noProof/>
+          <w:lang w:eastAsia="es-ES"/>
+        </w:rPr>
+        <w:drawing>
+          <wp:inline distT="0" distB="0" distL="0" distR="0">
+            <wp:extent cx="5400040" cy="5177790"/>
+            <wp:effectExtent l="0" t="0" r="0" b="3810"/>
+            <wp:docPr id="41" name="Imagen 41"/>
+            <wp:cNvGraphicFramePr>
+              <a:graphicFrameLocks xmlns:a="http://schemas.openxmlformats.org/drawingml/2006/main" noChangeAspect="1"/>
+            </wp:cNvGraphicFramePr>
+            <a:graphic xmlns:a="http://schemas.openxmlformats.org/drawingml/2006/main">
+              <a:graphicData uri="http://schemas.openxmlformats.org/drawingml/2006/picture">
+                <pic:pic xmlns:pic="http://schemas.openxmlformats.org/drawingml/2006/picture">
+                  <pic:nvPicPr>
+                    <pic:cNvPr id="41" name="elbow.png"/>
+                    <pic:cNvPicPr/>
+                  </pic:nvPicPr>
+                  <pic:blipFill>
+                    <a:blip r:embed="rId53">
+                      <a:extLst>
+                        <a:ext uri="{28A0092B-C50C-407E-A947-70E740481C1C}">
+                          <a14:useLocalDpi xmlns:a14="http://schemas.microsoft.com/office/drawing/2010/main" val="0"/>
+                        </a:ext>
+                      </a:extLst>
+                    </a:blip>
+                    <a:stretch>
+                      <a:fillRect/>
+                    </a:stretch>
+                  </pic:blipFill>
+                  <pic:spPr>
+                    <a:xfrm>
+                      <a:off x="0" y="0"/>
+                      <a:ext cx="5400040" cy="5177790"/>
+                    </a:xfrm>
+                    <a:prstGeom prst="rect">
+                      <a:avLst/>
+                    </a:prstGeom>
+                  </pic:spPr>
+                </pic:pic>
+              </a:graphicData>
+            </a:graphic>
+          </wp:inline>
+        </w:drawing>
+      </w:r>
+    </w:p>
+    <w:p>
+      <w:pPr>
+        <w:jc w:val="both"/>
+      </w:pPr>
+      <w:r>
+        <w:t xml:space="preserve">En nuestro caso el resultado óptimo han sido 6 </w:t>
+      </w:r>
+      <w:proofErr w:type="spellStart"/>
+      <w:r>
+        <w:t>clusters</w:t>
+      </w:r>
+      <w:proofErr w:type="spellEnd"/>
+      <w:r>
+        <w:t>.</w:t>
+      </w:r>
+    </w:p>
+    <w:p>
+      <w:pPr>
+        <w:jc w:val="both"/>
+      </w:pPr>
+      <w:r>
+        <w:t xml:space="preserve">Para comprobar si las especies están directamente relacionadas con estos </w:t>
+      </w:r>
+      <w:proofErr w:type="spellStart"/>
+      <w:r>
+        <w:t>clusters</w:t>
+      </w:r>
+      <w:proofErr w:type="spellEnd"/>
+      <w:r>
+        <w:t xml:space="preserve"> se han realizado diagramas de </w:t>
+      </w:r>
+      <w:proofErr w:type="spellStart"/>
+      <w:r>
+        <w:t>venn</w:t>
+      </w:r>
+      <w:proofErr w:type="spellEnd"/>
+      <w:r>
+        <w:t xml:space="preserve"> en los que se puede comprobar de forma sencilla cuantas especies diferentes hay en cada </w:t>
+      </w:r>
+      <w:proofErr w:type="spellStart"/>
+      <w:r>
+        <w:t>cluster</w:t>
+      </w:r>
+      <w:proofErr w:type="spellEnd"/>
+      <w:r>
+        <w:t>.</w:t>
+      </w:r>
+    </w:p>
+    <w:p>
+      <w:pPr>
+        <w:jc w:val="both"/>
+      </w:pPr>
+      <w:r>
+        <w:lastRenderedPageBreak/>
+        <w:t xml:space="preserve">Primero calcularemos las especies que hay en cada </w:t>
+      </w:r>
+      <w:proofErr w:type="spellStart"/>
+      <w:r>
+        <w:t>cluster</w:t>
+      </w:r>
+      <w:proofErr w:type="spellEnd"/>
+      <w:r>
+        <w:t>.</w:t>
+      </w:r>
+    </w:p>
+    <w:p>
+      <w:pPr>
+        <w:jc w:val="both"/>
+      </w:pPr>
+      <w:r>
+        <w:drawing>
+          <wp:inline distT="0" distB="0" distL="0" distR="0" wp14:anchorId="45CAE7BA" wp14:editId="64C881CC">
+            <wp:extent cx="5400040" cy="645795"/>
+            <wp:effectExtent l="0" t="0" r="0" b="1905"/>
+            <wp:docPr id="43" name="Imagen 43"/>
+            <wp:cNvGraphicFramePr>
+              <a:graphicFrameLocks xmlns:a="http://schemas.openxmlformats.org/drawingml/2006/main" noChangeAspect="1"/>
+            </wp:cNvGraphicFramePr>
+            <a:graphic xmlns:a="http://schemas.openxmlformats.org/drawingml/2006/main">
+              <a:graphicData uri="http://schemas.openxmlformats.org/drawingml/2006/picture">
+                <pic:pic xmlns:pic="http://schemas.openxmlformats.org/drawingml/2006/picture">
+                  <pic:nvPicPr>
+                    <pic:cNvPr id="1" name=""/>
+                    <pic:cNvPicPr/>
+                  </pic:nvPicPr>
+                  <pic:blipFill>
+                    <a:blip r:embed="rId54"/>
+                    <a:stretch>
+                      <a:fillRect/>
+                    </a:stretch>
+                  </pic:blipFill>
+                  <pic:spPr>
+                    <a:xfrm>
+                      <a:off x="0" y="0"/>
+                      <a:ext cx="5400040" cy="645795"/>
+                    </a:xfrm>
+                    <a:prstGeom prst="rect">
+                      <a:avLst/>
+                    </a:prstGeom>
+                  </pic:spPr>
+                </pic:pic>
+              </a:graphicData>
+            </a:graphic>
+          </wp:inline>
+        </w:drawing>
+      </w:r>
+    </w:p>
+    <w:p>
+      <w:pPr>
+        <w:jc w:val="both"/>
+      </w:pPr>
+      <w:r>
+        <w:t>Y con estos datos realizaremos el diagrama.</w:t>
+      </w:r>
+    </w:p>
+    <w:p>
+      <w:pPr>
+        <w:jc w:val="both"/>
+      </w:pPr>
+      <w:r>
+        <w:drawing>
+          <wp:inline distT="0" distB="0" distL="0" distR="0" wp14:anchorId="7EEC1354" wp14:editId="22BEC258">
+            <wp:extent cx="5400040" cy="1949450"/>
+            <wp:effectExtent l="0" t="0" r="0" b="0"/>
+            <wp:docPr id="44" name="Imagen 44"/>
+            <wp:cNvGraphicFramePr>
+              <a:graphicFrameLocks xmlns:a="http://schemas.openxmlformats.org/drawingml/2006/main" noChangeAspect="1"/>
+            </wp:cNvGraphicFramePr>
+            <a:graphic xmlns:a="http://schemas.openxmlformats.org/drawingml/2006/main">
+              <a:graphicData uri="http://schemas.openxmlformats.org/drawingml/2006/picture">
+                <pic:pic xmlns:pic="http://schemas.openxmlformats.org/drawingml/2006/picture">
+                  <pic:nvPicPr>
+                    <pic:cNvPr id="1" name=""/>
+                    <pic:cNvPicPr/>
+                  </pic:nvPicPr>
+                  <pic:blipFill>
+                    <a:blip r:embed="rId55"/>
+                    <a:stretch>
+                      <a:fillRect/>
+                    </a:stretch>
+                  </pic:blipFill>
+                  <pic:spPr>
+                    <a:xfrm>
+                      <a:off x="0" y="0"/>
+                      <a:ext cx="5400040" cy="1949450"/>
+                    </a:xfrm>
+                    <a:prstGeom prst="rect">
+                      <a:avLst/>
+                    </a:prstGeom>
+                  </pic:spPr>
+                </pic:pic>
+              </a:graphicData>
+            </a:graphic>
+          </wp:inline>
+        </w:drawing>
+      </w:r>
+    </w:p>
+    <w:p>
+      <w:pPr>
+        <w:jc w:val="both"/>
+      </w:pPr>
+      <w:r>
+        <w:rPr>
+          <w:noProof/>
+          <w:lang w:eastAsia="es-ES"/>
+        </w:rPr>
+        <w:drawing>
+          <wp:inline distT="0" distB="0" distL="0" distR="0">
+            <wp:extent cx="5162550" cy="4950074"/>
+            <wp:effectExtent l="0" t="0" r="0" b="3175"/>
+            <wp:docPr id="45" name="Imagen 45"/>
+            <wp:cNvGraphicFramePr>
+              <a:graphicFrameLocks xmlns:a="http://schemas.openxmlformats.org/drawingml/2006/main" noChangeAspect="1"/>
+            </wp:cNvGraphicFramePr>
+            <a:graphic xmlns:a="http://schemas.openxmlformats.org/drawingml/2006/main">
+              <a:graphicData uri="http://schemas.openxmlformats.org/drawingml/2006/picture">
+                <pic:pic xmlns:pic="http://schemas.openxmlformats.org/drawingml/2006/picture">
+                  <pic:nvPicPr>
+                    <pic:cNvPr id="45" name="VennNormalized.png"/>
+                    <pic:cNvPicPr/>
+                  </pic:nvPicPr>
+                  <pic:blipFill>
+                    <a:blip r:embed="rId56">
+                      <a:extLst>
+                        <a:ext uri="{28A0092B-C50C-407E-A947-70E740481C1C}">
+                          <a14:useLocalDpi xmlns:a14="http://schemas.microsoft.com/office/drawing/2010/main" val="0"/>
+                        </a:ext>
+                      </a:extLst>
+                    </a:blip>
+                    <a:stretch>
+                      <a:fillRect/>
+                    </a:stretch>
+                  </pic:blipFill>
+                  <pic:spPr>
+                    <a:xfrm>
+                      <a:off x="0" y="0"/>
+                      <a:ext cx="5168115" cy="4955410"/>
+                    </a:xfrm>
+                    <a:prstGeom prst="rect">
+                      <a:avLst/>
+                    </a:prstGeom>
+                  </pic:spPr>
+                </pic:pic>
+              </a:graphicData>
+            </a:graphic>
+          </wp:inline>
+        </w:drawing>
+      </w:r>
+    </w:p>
+    <w:p>
+      <w:pPr>
+        <w:jc w:val="both"/>
+      </w:pPr>
+      <w:r>
+        <w:t>La conclusión de este diagrama es que no podemos clasificar las especies por la relación entre sus avistamientos y el clima.</w:t>
+      </w:r>
+      <w:r>
+        <w:br w:type="page"/>
+      </w:r>
+    </w:p>
+    <w:p>
+      <w:pPr>
+        <w:pStyle w:val="Ttulo"/>
+        <w:jc w:val="both"/>
+      </w:pPr>
+      <w:r>
+        <w:lastRenderedPageBreak/>
+        <w:t>Regresión lineal</w:t>
+      </w:r>
+      <w:r>
+        <w:fldChar w:fldCharType="begin"/>
+      </w:r>
+      <w:r>
+        <w:instrText xml:space="preserve"> XE "3.3. Regresión lineal" </w:instrText>
+      </w:r>
+      <w:r>
+        <w:fldChar w:fldCharType="end"/>
+      </w:r>
+    </w:p>
+    <w:p>
+      <w:pPr>
+        <w:jc w:val="both"/>
+      </w:pPr>
+      <w:r>
+        <w:t>Abandonada la opción de clasificarlas especies trataremos de realizar una regresión lineal con la que predecir la cantidad de aves que serán avistadas en un día y lugar concretos.</w:t>
+      </w:r>
+    </w:p>
+    <w:p>
+      <w:pPr>
+        <w:jc w:val="both"/>
+      </w:pPr>
+      <w:r>
+        <w:t xml:space="preserve">Para poder comprobar la calidad de nuestro modelo utilizaremos </w:t>
+      </w:r>
+      <w:proofErr w:type="spellStart"/>
+      <w:r>
+        <w:t>cross</w:t>
+      </w:r>
+      <w:proofErr w:type="spellEnd"/>
+      <w:r>
+        <w:t xml:space="preserve"> </w:t>
+      </w:r>
+      <w:proofErr w:type="spellStart"/>
+      <w:r>
+        <w:t>validation</w:t>
+      </w:r>
+      <w:proofErr w:type="spellEnd"/>
+      <w:r>
+        <w:t xml:space="preserve">, separando nuestros datos en 10 conjuntos y entrenando el modelo con diferentes combinaciones de datos de entrenamiento y pruebas. </w:t>
+      </w:r>
+    </w:p>
+    <w:p>
+      <w:pPr>
+        <w:jc w:val="both"/>
+      </w:pPr>
+      <w:r>
+        <w:drawing>
+          <wp:inline distT="0" distB="0" distL="0" distR="0" wp14:anchorId="2A99F2E8" wp14:editId="34862881">
+            <wp:extent cx="2581635" cy="2419688"/>
+            <wp:effectExtent l="0" t="0" r="0" b="0"/>
+            <wp:docPr id="46" name="Imagen 46"/>
+            <wp:cNvGraphicFramePr>
+              <a:graphicFrameLocks xmlns:a="http://schemas.openxmlformats.org/drawingml/2006/main" noChangeAspect="1"/>
+            </wp:cNvGraphicFramePr>
+            <a:graphic xmlns:a="http://schemas.openxmlformats.org/drawingml/2006/main">
+              <a:graphicData uri="http://schemas.openxmlformats.org/drawingml/2006/picture">
+                <pic:pic xmlns:pic="http://schemas.openxmlformats.org/drawingml/2006/picture">
+                  <pic:nvPicPr>
+                    <pic:cNvPr id="1" name=""/>
+                    <pic:cNvPicPr/>
+                  </pic:nvPicPr>
+                  <pic:blipFill>
+                    <a:blip r:embed="rId57"/>
+                    <a:stretch>
+                      <a:fillRect/>
+                    </a:stretch>
+                  </pic:blipFill>
+                  <pic:spPr>
+                    <a:xfrm>
+                      <a:off x="0" y="0"/>
+                      <a:ext cx="2581635" cy="2419688"/>
+                    </a:xfrm>
+                    <a:prstGeom prst="rect">
+                      <a:avLst/>
+                    </a:prstGeom>
+                  </pic:spPr>
+                </pic:pic>
+              </a:graphicData>
+            </a:graphic>
+          </wp:inline>
+        </w:drawing>
+      </w:r>
+    </w:p>
+    <w:p>
+      <w:pPr>
+        <w:jc w:val="both"/>
+      </w:pPr>
+      <w:r>
+        <w:t>Este ha sido el resultado de nuestro entrenamiento.</w:t>
+      </w:r>
+    </w:p>
+    <w:p>
+      <w:pPr>
+        <w:jc w:val="both"/>
+      </w:pPr>
+      <w:r>
+        <w:drawing>
+          <wp:inline distT="0" distB="0" distL="0" distR="0" wp14:anchorId="6BC6103E" wp14:editId="069665AB">
+            <wp:extent cx="5277587" cy="838317"/>
+            <wp:effectExtent l="0" t="0" r="0" b="0"/>
+            <wp:docPr id="50" name="Imagen 50"/>
+            <wp:cNvGraphicFramePr>
+              <a:graphicFrameLocks xmlns:a="http://schemas.openxmlformats.org/drawingml/2006/main" noChangeAspect="1"/>
+            </wp:cNvGraphicFramePr>
+            <a:graphic xmlns:a="http://schemas.openxmlformats.org/drawingml/2006/main">
+              <a:graphicData uri="http://schemas.openxmlformats.org/drawingml/2006/picture">
+                <pic:pic xmlns:pic="http://schemas.openxmlformats.org/drawingml/2006/picture">
+                  <pic:nvPicPr>
+                    <pic:cNvPr id="1" name=""/>
+                    <pic:cNvPicPr/>
+                  </pic:nvPicPr>
+                  <pic:blipFill>
+                    <a:blip r:embed="rId58"/>
+                    <a:stretch>
+                      <a:fillRect/>
+                    </a:stretch>
+                  </pic:blipFill>
+                  <pic:spPr>
+                    <a:xfrm>
+                      <a:off x="0" y="0"/>
+                      <a:ext cx="5277587" cy="838317"/>
+                    </a:xfrm>
+                    <a:prstGeom prst="rect">
+                      <a:avLst/>
+                    </a:prstGeom>
+                  </pic:spPr>
+                </pic:pic>
+              </a:graphicData>
+            </a:graphic>
+          </wp:inline>
+        </w:drawing>
+      </w:r>
+    </w:p>
+    <w:p>
+      <w:pPr>
+        <w:jc w:val="both"/>
+      </w:pPr>
+      <w:r>
+        <w:t>De nuevo a pesar de haber limpiado los datos y haber utilizado únicamente los parámetros más significativos el resultado ha sido pobre.</w:t>
+      </w:r>
+    </w:p>
+    <w:p>
+      <w:pPr>
+        <w:jc w:val="both"/>
+      </w:pPr>
+      <w:r>
+        <w:t>El RMSE y el MAE podemos considerarlos altos porque nuestros datos únicamente varían entre 1 y 5, de forma que un error de casi 1 representa una gran diferencia.</w:t>
+      </w:r>
+    </w:p>
+    <w:p>
+      <w:pPr>
+        <w:jc w:val="both"/>
+      </w:pPr>
+      <w:r>
+        <w:t>R^2 es bajo cuando este parámetro nos muestra de forma porcentual como nuestro modelo es capaz de definir los datos, siendo 1 el valor al que debería acercarse.</w:t>
+      </w:r>
+    </w:p>
+    <w:p>
+      <w:pPr>
+        <w:jc w:val="both"/>
+        <w:rPr>
+          <w:rFonts w:asciiTheme="majorHAnsi" w:eastAsiaTheme="majorEastAsia" w:hAnsiTheme="majorHAnsi" w:cstheme="majorBidi"/>
+          <w:spacing w:val="-10"/>
+          <w:kern w:val="28"/>
+          <w:sz w:val="56"/>
+          <w:szCs w:val="56"/>
+        </w:rPr>
+      </w:pPr>
+      <w:r>
+        <w:br w:type="page"/>
+      </w:r>
+    </w:p>
+    <w:p>
+      <w:pPr>
+        <w:pStyle w:val="Ttulo"/>
+        <w:jc w:val="both"/>
+        <w:rPr>
+          <w:lang w:val="en-US"/>
+        </w:rPr>
+      </w:pPr>
+      <w:r>
+        <w:rPr>
+          <w:lang w:val="en-US"/>
+        </w:rPr>
+        <w:lastRenderedPageBreak/>
+        <w:t>Red neuronal</w:t>
+      </w:r>
+      <w:r>
+        <w:rPr>
+          <w:lang w:val="en-US"/>
+        </w:rPr>
+        <w:fldChar w:fldCharType="begin"/>
+      </w:r>
+      <w:r>
+        <w:rPr>
+          <w:lang w:val="en-US"/>
+        </w:rPr>
+        <w:instrText xml:space="preserve"> XE "3.4. </w:instrText>
+      </w:r>
+      <w:r>
+        <w:rPr>
+          <w:lang w:val="en-US"/>
+        </w:rPr>
+        <w:instrText>Red neuronal</w:instrText>
+      </w:r>
+      <w:r>
+        <w:rPr>
+          <w:lang w:val="en-US"/>
+        </w:rPr>
+        <w:instrText xml:space="preserve">" </w:instrText>
+      </w:r>
+      <w:r>
+        <w:rPr>
+          <w:lang w:val="en-US"/>
+        </w:rPr>
+        <w:fldChar w:fldCharType="end"/>
+      </w:r>
+    </w:p>
+    <w:p>
+      <w:pPr>
+        <w:jc w:val="both"/>
+      </w:pPr>
+      <w:r>
+        <w:t xml:space="preserve">El siguiente modelo a entrenar será una red neuronal con la que intentaremos mejorar los resultados de la </w:t>
+      </w:r>
+      <w:r>
+        <w:t>regre</w:t>
+      </w:r>
+      <w:r>
+        <w:t>sión lineal</w:t>
+      </w:r>
+      <w:r>
+        <w:t>.</w:t>
+      </w:r>
+    </w:p>
+    <w:p>
+      <w:pPr>
+        <w:jc w:val="both"/>
+      </w:pPr>
+      <w:r>
+        <w:t>En este caso, por agilidad únicamente se ha utilizado un grupo de entrenamiento y otro de prueba.</w:t>
+      </w:r>
+    </w:p>
+    <w:p>
+      <w:pPr>
+        <w:jc w:val="both"/>
+      </w:pPr>
+      <w:r>
+        <w:drawing>
+          <wp:inline distT="0" distB="0" distL="0" distR="0" wp14:anchorId="177CF31C" wp14:editId="37307DF5">
+            <wp:extent cx="5400040" cy="888365"/>
+            <wp:effectExtent l="0" t="0" r="0" b="6985"/>
+            <wp:docPr id="51" name="Imagen 51"/>
+            <wp:cNvGraphicFramePr>
+              <a:graphicFrameLocks xmlns:a="http://schemas.openxmlformats.org/drawingml/2006/main" noChangeAspect="1"/>
+            </wp:cNvGraphicFramePr>
+            <a:graphic xmlns:a="http://schemas.openxmlformats.org/drawingml/2006/main">
+              <a:graphicData uri="http://schemas.openxmlformats.org/drawingml/2006/picture">
+                <pic:pic xmlns:pic="http://schemas.openxmlformats.org/drawingml/2006/picture">
+                  <pic:nvPicPr>
+                    <pic:cNvPr id="1" name=""/>
+                    <pic:cNvPicPr/>
+                  </pic:nvPicPr>
+                  <pic:blipFill>
+                    <a:blip r:embed="rId59"/>
+                    <a:stretch>
+                      <a:fillRect/>
+                    </a:stretch>
+                  </pic:blipFill>
+                  <pic:spPr>
+                    <a:xfrm>
+                      <a:off x="0" y="0"/>
+                      <a:ext cx="5400040" cy="888365"/>
+                    </a:xfrm>
+                    <a:prstGeom prst="rect">
+                      <a:avLst/>
+                    </a:prstGeom>
+                  </pic:spPr>
+                </pic:pic>
+              </a:graphicData>
+            </a:graphic>
+          </wp:inline>
+        </w:drawing>
+      </w:r>
+    </w:p>
+    <w:p>
+      <w:pPr>
+        <w:jc w:val="both"/>
+      </w:pPr>
+      <w:r>
+        <w:t>Estos han sido los resultados</w:t>
+      </w:r>
+    </w:p>
+    <w:p>
+      <w:pPr>
+        <w:jc w:val="both"/>
+      </w:pPr>
+      <w:r>
+        <w:drawing>
+          <wp:inline distT="0" distB="0" distL="0" distR="0" wp14:anchorId="6D12A691" wp14:editId="1200D104">
+            <wp:extent cx="5400040" cy="513715"/>
+            <wp:effectExtent l="0" t="0" r="0" b="635"/>
+            <wp:docPr id="52" name="Imagen 52"/>
+            <wp:cNvGraphicFramePr>
+              <a:graphicFrameLocks xmlns:a="http://schemas.openxmlformats.org/drawingml/2006/main" noChangeAspect="1"/>
+            </wp:cNvGraphicFramePr>
+            <a:graphic xmlns:a="http://schemas.openxmlformats.org/drawingml/2006/main">
+              <a:graphicData uri="http://schemas.openxmlformats.org/drawingml/2006/picture">
+                <pic:pic xmlns:pic="http://schemas.openxmlformats.org/drawingml/2006/picture">
+                  <pic:nvPicPr>
+                    <pic:cNvPr id="1" name=""/>
+                    <pic:cNvPicPr/>
+                  </pic:nvPicPr>
+                  <pic:blipFill>
+                    <a:blip r:embed="rId60"/>
+                    <a:stretch>
+                      <a:fillRect/>
+                    </a:stretch>
+                  </pic:blipFill>
+                  <pic:spPr>
+                    <a:xfrm>
+                      <a:off x="0" y="0"/>
+                      <a:ext cx="5400040" cy="513715"/>
+                    </a:xfrm>
+                    <a:prstGeom prst="rect">
+                      <a:avLst/>
+                    </a:prstGeom>
+                  </pic:spPr>
+                </pic:pic>
+              </a:graphicData>
+            </a:graphic>
+          </wp:inline>
+        </w:drawing>
+      </w:r>
+    </w:p>
+    <w:p>
+      <w:pPr>
+        <w:jc w:val="both"/>
+      </w:pPr>
+      <w:r>
+        <w:t>Podemos ver que R^2</w:t>
+      </w:r>
+      <w:r>
+        <w:t xml:space="preserve"> ha mejorado </w:t>
+      </w:r>
+      <w:r>
+        <w:t>respecto al obtenido en la regresión lineal, aunque sigue siendo muy bajo y el RMSE es prácticamente idéntico.</w:t>
+      </w:r>
+    </w:p>
+    <w:p>
+      <w:pPr>
+        <w:jc w:val="both"/>
+        <w:rPr>
+          <w:rFonts w:asciiTheme="majorHAnsi" w:eastAsiaTheme="majorEastAsia" w:hAnsiTheme="majorHAnsi" w:cstheme="majorBidi"/>
+          <w:spacing w:val="-10"/>
+          <w:kern w:val="28"/>
+          <w:sz w:val="56"/>
+          <w:szCs w:val="56"/>
+        </w:rPr>
+      </w:pPr>
+      <w:r>
+        <w:t>Tras haber obtenido resultados similares entrenando con diferentes parámetros la conclusión a la que podemos llegar es que los datos no tienen una relación suficientemente fuerte para tratar de realizar este tipo de predicciones.</w:t>
+      </w:r>
+      <w:r>
+        <w:br w:type="page"/>
+      </w:r>
+    </w:p>
+    <w:p>
+      <w:pPr>
+        <w:pStyle w:val="Ttulo"/>
+        <w:jc w:val="both"/>
+        <w:rPr>
+          <w:lang w:val="en-US"/>
+        </w:rPr>
+      </w:pPr>
+      <w:r>
+        <w:rPr>
+          <w:lang w:val="en-US"/>
+        </w:rPr>
+        <w:lastRenderedPageBreak/>
+        <w:t>One class SVM</w:t>
+      </w:r>
+      <w:r>
+        <w:rPr>
+          <w:lang w:val="en-US"/>
+        </w:rPr>
+        <w:fldChar w:fldCharType="begin"/>
+      </w:r>
+      <w:r>
+        <w:rPr>
+          <w:lang w:val="en-US"/>
+        </w:rPr>
+        <w:instrText xml:space="preserve"> XE "</w:instrText>
+      </w:r>
+      <w:r>
+        <w:rPr>
+          <w:lang w:val="en-US"/>
+        </w:rPr>
+        <w:instrText xml:space="preserve">3.5. </w:instrText>
+      </w:r>
+      <w:r>
+        <w:rPr>
+          <w:lang w:val="en-US"/>
+        </w:rPr>
+        <w:instrText>One class SVM</w:instrText>
+      </w:r>
+      <w:r>
+        <w:rPr>
+          <w:lang w:val="en-US"/>
+        </w:rPr>
+        <w:instrText xml:space="preserve">" </w:instrText>
+      </w:r>
+      <w:r>
+        <w:rPr>
+          <w:lang w:val="en-US"/>
+        </w:rPr>
+        <w:fldChar w:fldCharType="end"/>
+      </w:r>
+    </w:p>
+    <w:p>
+      <w:pPr>
+        <w:jc w:val="both"/>
+      </w:pPr>
+      <w:r>
+        <w:t xml:space="preserve">Como última prueba intentaremos entrenar un modelo </w:t>
+      </w:r>
+      <w:r>
+        <w:t xml:space="preserve">que prediga únicamente si un avistamiento es posible en unas condiciones concretas. Para esto utilizaremos </w:t>
+      </w:r>
+      <w:proofErr w:type="spellStart"/>
+      <w:r>
+        <w:t>one</w:t>
+      </w:r>
+      <w:proofErr w:type="spellEnd"/>
+      <w:r>
+        <w:t xml:space="preserve"> </w:t>
+      </w:r>
+      <w:proofErr w:type="spellStart"/>
+      <w:r>
+        <w:t>class</w:t>
+      </w:r>
+      <w:proofErr w:type="spellEnd"/>
+      <w:r>
+        <w:t xml:space="preserve"> SVM, un sistema u</w:t>
+      </w:r>
+      <w:r>
+        <w:t xml:space="preserve">tilizado para detectar </w:t>
+      </w:r>
+      <w:proofErr w:type="spellStart"/>
+      <w:r>
+        <w:t>outliers</w:t>
+      </w:r>
+      <w:proofErr w:type="spellEnd"/>
+      <w:r>
+        <w:t xml:space="preserve"> en conjuntos de datos.</w:t>
+      </w:r>
+    </w:p>
+    <w:p>
+      <w:pPr>
+        <w:jc w:val="both"/>
+      </w:pPr>
+      <w:r>
+        <w:drawing>
+          <wp:inline distT="0" distB="0" distL="0" distR="0" wp14:anchorId="0DC96D04" wp14:editId="3655CF5F">
+            <wp:extent cx="3801005" cy="1314633"/>
+            <wp:effectExtent l="0" t="0" r="9525" b="0"/>
+            <wp:docPr id="53" name="Imagen 53"/>
+            <wp:cNvGraphicFramePr>
+              <a:graphicFrameLocks xmlns:a="http://schemas.openxmlformats.org/drawingml/2006/main" noChangeAspect="1"/>
+            </wp:cNvGraphicFramePr>
+            <a:graphic xmlns:a="http://schemas.openxmlformats.org/drawingml/2006/main">
+              <a:graphicData uri="http://schemas.openxmlformats.org/drawingml/2006/picture">
+                <pic:pic xmlns:pic="http://schemas.openxmlformats.org/drawingml/2006/picture">
+                  <pic:nvPicPr>
+                    <pic:cNvPr id="1" name=""/>
+                    <pic:cNvPicPr/>
+                  </pic:nvPicPr>
+                  <pic:blipFill>
+                    <a:blip r:embed="rId61"/>
+                    <a:stretch>
+                      <a:fillRect/>
+                    </a:stretch>
+                  </pic:blipFill>
+                  <pic:spPr>
+                    <a:xfrm>
+                      <a:off x="0" y="0"/>
+                      <a:ext cx="3801005" cy="1314633"/>
+                    </a:xfrm>
+                    <a:prstGeom prst="rect">
+                      <a:avLst/>
+                    </a:prstGeom>
+                  </pic:spPr>
+                </pic:pic>
+              </a:graphicData>
+            </a:graphic>
+          </wp:inline>
+        </w:drawing>
+      </w:r>
+    </w:p>
+    <w:p>
+      <w:pPr>
+        <w:jc w:val="both"/>
+      </w:pPr>
+      <w:r>
+        <w:t xml:space="preserve">Este es el resultado no habiendo introducido ningún </w:t>
+      </w:r>
+      <w:proofErr w:type="spellStart"/>
+      <w:r>
+        <w:t>outlier</w:t>
+      </w:r>
+      <w:proofErr w:type="spellEnd"/>
+      <w:r>
+        <w:t xml:space="preserve"> en los datos de prueba:</w:t>
+      </w:r>
+    </w:p>
+    <w:p>
+      <w:pPr>
+        <w:jc w:val="both"/>
+      </w:pPr>
+      <w:r>
+        <w:drawing>
+          <wp:inline distT="0" distB="0" distL="0" distR="0" wp14:anchorId="08DDECB4" wp14:editId="604305A0">
+            <wp:extent cx="1324160" cy="409632"/>
+            <wp:effectExtent l="0" t="0" r="9525" b="9525"/>
+            <wp:docPr id="54" name="Imagen 54"/>
+            <wp:cNvGraphicFramePr>
+              <a:graphicFrameLocks xmlns:a="http://schemas.openxmlformats.org/drawingml/2006/main" noChangeAspect="1"/>
+            </wp:cNvGraphicFramePr>
+            <a:graphic xmlns:a="http://schemas.openxmlformats.org/drawingml/2006/main">
+              <a:graphicData uri="http://schemas.openxmlformats.org/drawingml/2006/picture">
+                <pic:pic xmlns:pic="http://schemas.openxmlformats.org/drawingml/2006/picture">
+                  <pic:nvPicPr>
+                    <pic:cNvPr id="1" name=""/>
+                    <pic:cNvPicPr/>
+                  </pic:nvPicPr>
+                  <pic:blipFill>
+                    <a:blip r:embed="rId62"/>
+                    <a:stretch>
+                      <a:fillRect/>
+                    </a:stretch>
+                  </pic:blipFill>
+                  <pic:spPr>
+                    <a:xfrm>
+                      <a:off x="0" y="0"/>
+                      <a:ext cx="1324160" cy="409632"/>
+                    </a:xfrm>
+                    <a:prstGeom prst="rect">
+                      <a:avLst/>
+                    </a:prstGeom>
+                  </pic:spPr>
+                </pic:pic>
+              </a:graphicData>
+            </a:graphic>
+          </wp:inline>
+        </w:drawing>
+      </w:r>
+    </w:p>
+    <w:p>
+      <w:pPr>
+        <w:jc w:val="both"/>
+      </w:pPr>
+      <w:r>
+        <w:t>Claramente el modelo no ha sido capaz de generalizar los datos, reforzando de nuevo la conclusión de que los datos no tienen una relación significante entre sí</w:t>
+      </w:r>
+      <w:bookmarkStart w:id="0" w:name="_GoBack"/>
+      <w:bookmarkEnd w:id="0"/>
+      <w:r>
+        <w:t>.</w:t>
       </w:r>
     </w:p>
     <w:sectPr>
@@ -3813,7 +5528,7 @@
 </file>
 
 <file path=customXml/itemProps1.xml><?xml version="1.0" encoding="utf-8"?>
-<ds:datastoreItem xmlns:ds="http://schemas.openxmlformats.org/officeDocument/2006/customXml" ds:itemID="{C1CF8218-7124-4F68-B1B1-0C34F7BAF20C}">
+<ds:datastoreItem xmlns:ds="http://schemas.openxmlformats.org/officeDocument/2006/customXml" ds:itemID="{A65D8975-330A-4F47-BC9D-0EE9A36054C1}">
   <ds:schemaRefs>
     <ds:schemaRef ds:uri="http://schemas.openxmlformats.org/officeDocument/2006/bibliography"/>
   </ds:schemaRefs>

</xml_diff>